<commit_message>
Add comments, do some cleanup
</commit_message>
<xml_diff>
--- a/project report final.docx
+++ b/project report final.docx
@@ -4226,6 +4226,7 @@
         </w:rPr>
         <w:t>P(Fraud|+</w:t>
       </w:r>
+      <w:proofErr w:type="spellStart"/>
       <w:proofErr w:type="gramStart"/>
       <w:r>
         <w:rPr>
@@ -4233,8 +4234,18 @@
           <w:sz w:val="24"/>
           <w:szCs w:val="24"/>
         </w:rPr>
-        <w:t>FP,-</w:t>
-      </w:r>
+        <w:t>fp</w:t>
+      </w:r>
+      <w:proofErr w:type="spellEnd"/>
+      <w:r>
+        <w:rPr>
+          <w:rFonts w:ascii="Times New Roman" w:hAnsi="Times New Roman" w:cs="Times New Roman"/>
+          <w:sz w:val="24"/>
+          <w:szCs w:val="24"/>
+        </w:rPr>
+        <w:t>,-</w:t>
+      </w:r>
+      <w:proofErr w:type="spellStart"/>
       <w:proofErr w:type="gramEnd"/>
       <w:r>
         <w:rPr>
@@ -4242,7 +4253,34 @@
           <w:sz w:val="24"/>
           <w:szCs w:val="24"/>
         </w:rPr>
-        <w:t>IP,+CRP)</w:t>
+        <w:t>ip</w:t>
+      </w:r>
+      <w:proofErr w:type="spellEnd"/>
+      <w:r>
+        <w:rPr>
+          <w:rFonts w:ascii="Times New Roman" w:hAnsi="Times New Roman" w:cs="Times New Roman"/>
+          <w:sz w:val="24"/>
+          <w:szCs w:val="24"/>
+        </w:rPr>
+        <w:t>,+</w:t>
+      </w:r>
+      <w:proofErr w:type="spellStart"/>
+      <w:r>
+        <w:rPr>
+          <w:rFonts w:ascii="Times New Roman" w:hAnsi="Times New Roman" w:cs="Times New Roman"/>
+          <w:sz w:val="24"/>
+          <w:szCs w:val="24"/>
+        </w:rPr>
+        <w:t>crp</w:t>
+      </w:r>
+      <w:proofErr w:type="spellEnd"/>
+      <w:r>
+        <w:rPr>
+          <w:rFonts w:ascii="Times New Roman" w:hAnsi="Times New Roman" w:cs="Times New Roman"/>
+          <w:sz w:val="24"/>
+          <w:szCs w:val="24"/>
+        </w:rPr>
+        <w:t>)</w:t>
       </w:r>
     </w:p>
     <w:p>
@@ -4385,6 +4423,7 @@
     <w:lsdException w:name="HTML Sample" w:semiHidden="1" w:unhideWhenUsed="1"/>
     <w:lsdException w:name="HTML Typewriter" w:semiHidden="1" w:unhideWhenUsed="1"/>
     <w:lsdException w:name="HTML Variable" w:semiHidden="1" w:unhideWhenUsed="1"/>
+    <w:lsdException w:name="Normal Table" w:semiHidden="1" w:unhideWhenUsed="1"/>
     <w:lsdException w:name="annotation subject" w:semiHidden="1" w:unhideWhenUsed="1"/>
     <w:lsdException w:name="No List" w:semiHidden="1" w:unhideWhenUsed="1"/>
     <w:lsdException w:name="Outline List 1" w:semiHidden="1" w:unhideWhenUsed="1"/>
@@ -4427,8 +4466,11 @@
     <w:lsdException w:name="Table Contemporary" w:semiHidden="1" w:unhideWhenUsed="1"/>
     <w:lsdException w:name="Table Elegant" w:semiHidden="1" w:unhideWhenUsed="1"/>
     <w:lsdException w:name="Table Professional" w:semiHidden="1" w:unhideWhenUsed="1"/>
+    <w:lsdException w:name="Table Subtle 1" w:semiHidden="1" w:unhideWhenUsed="1"/>
     <w:lsdException w:name="Table Subtle 2" w:semiHidden="1" w:unhideWhenUsed="1"/>
     <w:lsdException w:name="Table Web 1" w:semiHidden="1" w:unhideWhenUsed="1"/>
+    <w:lsdException w:name="Table Web 2" w:semiHidden="1" w:unhideWhenUsed="1"/>
+    <w:lsdException w:name="Table Web 3" w:semiHidden="1" w:unhideWhenUsed="1"/>
     <w:lsdException w:name="Balloon Text" w:semiHidden="1" w:unhideWhenUsed="1"/>
     <w:lsdException w:name="Table Grid" w:uiPriority="39"/>
     <w:lsdException w:name="Table Theme" w:semiHidden="1" w:unhideWhenUsed="1"/>
@@ -4660,6 +4702,7 @@
   <w:style w:type="character" w:default="1" w:styleId="DefaultParagraphFont">
     <w:name w:val="Default Paragraph Font"/>
     <w:uiPriority w:val="1"/>
+    <w:semiHidden/>
     <w:unhideWhenUsed/>
   </w:style>
   <w:style w:type="table" w:default="1" w:styleId="TableNormal">

</xml_diff>